<commit_message>
Finish testing and ready to submit
</commit_message>
<xml_diff>
--- a/Docs/Q4_Test_Documentation_P113357.docx
+++ b/Docs/Q4_Test_Documentation_P113357.docx
@@ -10,6 +10,7 @@
           <w:docPartUnique/>
         </w:docPartObj>
       </w:sdtPr>
+      <w:sdtEndPr/>
       <w:sdtContent>
         <w:p>
           <w:r>
@@ -132,6 +133,7 @@
                                     <w:dataBinding w:prefixMappings="xmlns:ns0='http://purl.org/dc/elements/1.1/' xmlns:ns1='http://schemas.openxmlformats.org/package/2006/metadata/core-properties' " w:xpath="/ns1:coreProperties[1]/ns0:creator[1]" w:storeItemID="{6C3C8BC8-F283-45AE-878A-BAB7291924A1}"/>
                                     <w:text/>
                                   </w:sdtPr>
+                                  <w:sdtEndPr/>
                                   <w:sdtContent>
                                     <w:p>
                                       <w:pPr>
@@ -226,6 +228,7 @@
                                     <w:dataBinding w:prefixMappings="xmlns:ns0='http://purl.org/dc/elements/1.1/' xmlns:ns1='http://schemas.openxmlformats.org/package/2006/metadata/core-properties' " w:xpath="/ns1:coreProperties[1]/ns0:title[1]" w:storeItemID="{6C3C8BC8-F283-45AE-878A-BAB7291924A1}"/>
                                     <w:text/>
                                   </w:sdtPr>
+                                  <w:sdtEndPr/>
                                   <w:sdtContent>
                                     <w:p>
                                       <w:pPr>
@@ -247,7 +250,17 @@
                                           <w:sz w:val="72"/>
                                           <w:szCs w:val="72"/>
                                         </w:rPr>
-                                        <w:t>Test Documentation</w:t>
+                                        <w:t xml:space="preserve">Java Project Question 4 </w:t>
+                                      </w:r>
+                                      <w:r>
+                                        <w:rPr>
+                                          <w:rFonts w:asciiTheme="majorHAnsi" w:eastAsiaTheme="majorEastAsia" w:hAnsiTheme="majorHAnsi" w:cstheme="majorBidi"/>
+                                          <w:caps/>
+                                          <w:color w:val="4472C4" w:themeColor="accent1"/>
+                                          <w:sz w:val="72"/>
+                                          <w:szCs w:val="72"/>
+                                        </w:rPr>
+                                        <w:t>Test Document</w:t>
                                       </w:r>
                                     </w:p>
                                   </w:sdtContent>
@@ -291,6 +304,7 @@
                               <w:dataBinding w:prefixMappings="xmlns:ns0='http://purl.org/dc/elements/1.1/' xmlns:ns1='http://schemas.openxmlformats.org/package/2006/metadata/core-properties' " w:xpath="/ns1:coreProperties[1]/ns0:creator[1]" w:storeItemID="{6C3C8BC8-F283-45AE-878A-BAB7291924A1}"/>
                               <w:text/>
                             </w:sdtPr>
+                            <w:sdtEndPr/>
                             <w:sdtContent>
                               <w:p>
                                 <w:pPr>
@@ -351,6 +365,7 @@
                               <w:dataBinding w:prefixMappings="xmlns:ns0='http://purl.org/dc/elements/1.1/' xmlns:ns1='http://schemas.openxmlformats.org/package/2006/metadata/core-properties' " w:xpath="/ns1:coreProperties[1]/ns0:title[1]" w:storeItemID="{6C3C8BC8-F283-45AE-878A-BAB7291924A1}"/>
                               <w:text/>
                             </w:sdtPr>
+                            <w:sdtEndPr/>
                             <w:sdtContent>
                               <w:p>
                                 <w:pPr>
@@ -372,7 +387,17 @@
                                     <w:sz w:val="72"/>
                                     <w:szCs w:val="72"/>
                                   </w:rPr>
-                                  <w:t>Test Documentation</w:t>
+                                  <w:t xml:space="preserve">Java Project Question 4 </w:t>
+                                </w:r>
+                                <w:r>
+                                  <w:rPr>
+                                    <w:rFonts w:asciiTheme="majorHAnsi" w:eastAsiaTheme="majorEastAsia" w:hAnsiTheme="majorHAnsi" w:cstheme="majorBidi"/>
+                                    <w:caps/>
+                                    <w:color w:val="4472C4" w:themeColor="accent1"/>
+                                    <w:sz w:val="72"/>
+                                    <w:szCs w:val="72"/>
+                                  </w:rPr>
+                                  <w:t>Test Document</w:t>
                                 </w:r>
                               </w:p>
                             </w:sdtContent>
@@ -419,8 +444,102 @@
         <w:t>Debugging</w:t>
       </w:r>
     </w:p>
-    <w:p/>
-    <w:p/>
+    <w:p>
+      <w:r>
+        <w:rPr>
+          <w:noProof/>
+        </w:rPr>
+        <w:drawing>
+          <wp:inline distT="0" distB="0" distL="0" distR="0" wp14:anchorId="333F2D90" wp14:editId="3DCDEF91">
+            <wp:extent cx="5731510" cy="934720"/>
+            <wp:effectExtent l="0" t="0" r="2540" b="0"/>
+            <wp:docPr id="1" name="Picture 1" descr="Graphical user interface, text, application, Word&#10;&#10;Description automatically generated"/>
+            <wp:cNvGraphicFramePr>
+              <a:graphicFrameLocks xmlns:a="http://schemas.openxmlformats.org/drawingml/2006/main" noChangeAspect="1"/>
+            </wp:cNvGraphicFramePr>
+            <a:graphic xmlns:a="http://schemas.openxmlformats.org/drawingml/2006/main">
+              <a:graphicData uri="http://schemas.openxmlformats.org/drawingml/2006/picture">
+                <pic:pic xmlns:pic="http://schemas.openxmlformats.org/drawingml/2006/picture">
+                  <pic:nvPicPr>
+                    <pic:cNvPr id="1" name="Picture 1" descr="Graphical user interface, text, application, Word&#10;&#10;Description automatically generated"/>
+                    <pic:cNvPicPr/>
+                  </pic:nvPicPr>
+                  <pic:blipFill>
+                    <a:blip r:embed="rId7" cstate="print">
+                      <a:extLst>
+                        <a:ext uri="{28A0092B-C50C-407E-A947-70E740481C1C}">
+                          <a14:useLocalDpi xmlns:a14="http://schemas.microsoft.com/office/drawing/2010/main" val="0"/>
+                        </a:ext>
+                      </a:extLst>
+                    </a:blip>
+                    <a:stretch>
+                      <a:fillRect/>
+                    </a:stretch>
+                  </pic:blipFill>
+                  <pic:spPr>
+                    <a:xfrm>
+                      <a:off x="0" y="0"/>
+                      <a:ext cx="5731510" cy="934720"/>
+                    </a:xfrm>
+                    <a:prstGeom prst="rect">
+                      <a:avLst/>
+                    </a:prstGeom>
+                  </pic:spPr>
+                </pic:pic>
+              </a:graphicData>
+            </a:graphic>
+          </wp:inline>
+        </w:drawing>
+      </w:r>
+    </w:p>
+    <w:p>
+      <w:r>
+        <w:rPr>
+          <w:noProof/>
+        </w:rPr>
+        <w:drawing>
+          <wp:inline distT="0" distB="0" distL="0" distR="0" wp14:anchorId="36B8FBE7" wp14:editId="4F5F1DDD">
+            <wp:extent cx="5731510" cy="915670"/>
+            <wp:effectExtent l="0" t="0" r="2540" b="0"/>
+            <wp:docPr id="2" name="Picture 2" descr="Graphical user interface, text, application&#10;&#10;Description automatically generated"/>
+            <wp:cNvGraphicFramePr>
+              <a:graphicFrameLocks xmlns:a="http://schemas.openxmlformats.org/drawingml/2006/main" noChangeAspect="1"/>
+            </wp:cNvGraphicFramePr>
+            <a:graphic xmlns:a="http://schemas.openxmlformats.org/drawingml/2006/main">
+              <a:graphicData uri="http://schemas.openxmlformats.org/drawingml/2006/picture">
+                <pic:pic xmlns:pic="http://schemas.openxmlformats.org/drawingml/2006/picture">
+                  <pic:nvPicPr>
+                    <pic:cNvPr id="2" name="Picture 2" descr="Graphical user interface, text, application&#10;&#10;Description automatically generated"/>
+                    <pic:cNvPicPr/>
+                  </pic:nvPicPr>
+                  <pic:blipFill>
+                    <a:blip r:embed="rId8" cstate="print">
+                      <a:extLst>
+                        <a:ext uri="{28A0092B-C50C-407E-A947-70E740481C1C}">
+                          <a14:useLocalDpi xmlns:a14="http://schemas.microsoft.com/office/drawing/2010/main" val="0"/>
+                        </a:ext>
+                      </a:extLst>
+                    </a:blip>
+                    <a:stretch>
+                      <a:fillRect/>
+                    </a:stretch>
+                  </pic:blipFill>
+                  <pic:spPr>
+                    <a:xfrm>
+                      <a:off x="0" y="0"/>
+                      <a:ext cx="5731510" cy="915670"/>
+                    </a:xfrm>
+                    <a:prstGeom prst="rect">
+                      <a:avLst/>
+                    </a:prstGeom>
+                  </pic:spPr>
+                </pic:pic>
+              </a:graphicData>
+            </a:graphic>
+          </wp:inline>
+        </w:drawing>
+      </w:r>
+    </w:p>
     <w:p>
       <w:pPr>
         <w:rPr>
@@ -429,23 +548,70 @@
       </w:pPr>
       <w:r>
         <w:rPr>
+          <w:noProof/>
           <w:color w:val="FF0000"/>
         </w:rPr>
-        <w:t>Don’t forget the debugging</w:t>
+        <w:drawing>
+          <wp:inline distT="0" distB="0" distL="0" distR="0" wp14:anchorId="4C28F29C" wp14:editId="06B27107">
+            <wp:extent cx="5726110" cy="4740250"/>
+            <wp:effectExtent l="0" t="0" r="8255" b="3810"/>
+            <wp:docPr id="18" name="Picture 18" descr="Text&#10;&#10;Description automatically generated"/>
+            <wp:cNvGraphicFramePr>
+              <a:graphicFrameLocks xmlns:a="http://schemas.openxmlformats.org/drawingml/2006/main" noChangeAspect="1"/>
+            </wp:cNvGraphicFramePr>
+            <a:graphic xmlns:a="http://schemas.openxmlformats.org/drawingml/2006/main">
+              <a:graphicData uri="http://schemas.openxmlformats.org/drawingml/2006/picture">
+                <pic:pic xmlns:pic="http://schemas.openxmlformats.org/drawingml/2006/picture">
+                  <pic:nvPicPr>
+                    <pic:cNvPr id="18" name="Picture 18" descr="Text&#10;&#10;Description automatically generated"/>
+                    <pic:cNvPicPr/>
+                  </pic:nvPicPr>
+                  <pic:blipFill>
+                    <a:blip r:embed="rId9">
+                      <a:extLst>
+                        <a:ext uri="{28A0092B-C50C-407E-A947-70E740481C1C}">
+                          <a14:useLocalDpi xmlns:a14="http://schemas.microsoft.com/office/drawing/2010/main" val="0"/>
+                        </a:ext>
+                      </a:extLst>
+                    </a:blip>
+                    <a:stretch>
+                      <a:fillRect/>
+                    </a:stretch>
+                  </pic:blipFill>
+                  <pic:spPr>
+                    <a:xfrm>
+                      <a:off x="0" y="0"/>
+                      <a:ext cx="5749050" cy="4759240"/>
+                    </a:xfrm>
+                    <a:prstGeom prst="rect">
+                      <a:avLst/>
+                    </a:prstGeom>
+                  </pic:spPr>
+                </pic:pic>
+              </a:graphicData>
+            </a:graphic>
+          </wp:inline>
+        </w:drawing>
       </w:r>
-      <w:r>
+    </w:p>
+    <w:p>
+      <w:pPr>
         <w:rPr>
           <w:color w:val="FF0000"/>
         </w:rPr>
-        <w:t xml:space="preserve"> x 3</w:t>
+      </w:pPr>
+    </w:p>
+    <w:p>
+      <w:r>
+        <w:br w:type="page"/>
       </w:r>
     </w:p>
-    <w:p/>
     <w:p>
       <w:pPr>
         <w:pStyle w:val="Heading2"/>
       </w:pPr>
       <w:r>
+        <w:lastRenderedPageBreak/>
         <w:t>Test Table</w:t>
       </w:r>
     </w:p>
@@ -555,7 +721,19 @@
               <w:pStyle w:val="NoSpacing"/>
             </w:pPr>
             <w:r>
-              <w:t xml:space="preserve">The song is added to the list. </w:t>
+              <w:t xml:space="preserve">The song </w:t>
+            </w:r>
+            <w:r>
+              <w:t xml:space="preserve">&amp; hash are </w:t>
+            </w:r>
+            <w:r>
+              <w:t xml:space="preserve">added to the </w:t>
+            </w:r>
+            <w:r>
+              <w:t>table</w:t>
+            </w:r>
+            <w:r>
+              <w:t xml:space="preserve">. </w:t>
             </w:r>
           </w:p>
         </w:tc>
@@ -567,6 +745,17 @@
             <w:pPr>
               <w:pStyle w:val="NoSpacing"/>
             </w:pPr>
+            <w:r>
+              <w:t>As expected,</w:t>
+            </w:r>
+          </w:p>
+          <w:p>
+            <w:pPr>
+              <w:pStyle w:val="NoSpacing"/>
+            </w:pPr>
+            <w:r>
+              <w:t>Ref Figure 1</w:t>
+            </w:r>
           </w:p>
         </w:tc>
       </w:tr>
@@ -593,7 +782,19 @@
               <w:pStyle w:val="NoSpacing"/>
             </w:pPr>
             <w:r>
-              <w:t>Add another song to the list</w:t>
+              <w:t xml:space="preserve">Add more </w:t>
+            </w:r>
+            <w:r>
+              <w:t>song</w:t>
+            </w:r>
+            <w:r>
+              <w:t>s are added</w:t>
+            </w:r>
+            <w:r>
+              <w:t xml:space="preserve"> to the list</w:t>
+            </w:r>
+            <w:r>
+              <w:t>.</w:t>
             </w:r>
           </w:p>
         </w:tc>
@@ -606,15 +807,16 @@
               <w:pStyle w:val="NoSpacing"/>
             </w:pPr>
             <w:r>
-              <w:t xml:space="preserve">The song is </w:t>
-            </w:r>
-            <w:proofErr w:type="gramStart"/>
-            <w:r>
-              <w:t>added</w:t>
-            </w:r>
-            <w:proofErr w:type="gramEnd"/>
-            <w:r>
-              <w:t xml:space="preserve"> and the list is sorted.</w:t>
+              <w:t xml:space="preserve">More songs are </w:t>
+            </w:r>
+            <w:r>
+              <w:t>added,</w:t>
+            </w:r>
+            <w:r>
+              <w:t xml:space="preserve"> </w:t>
+            </w:r>
+            <w:r>
+              <w:t>and the list is sorted.</w:t>
             </w:r>
           </w:p>
         </w:tc>
@@ -626,6 +828,17 @@
             <w:pPr>
               <w:pStyle w:val="NoSpacing"/>
             </w:pPr>
+            <w:r>
+              <w:t>As expected,</w:t>
+            </w:r>
+          </w:p>
+          <w:p>
+            <w:pPr>
+              <w:pStyle w:val="NoSpacing"/>
+            </w:pPr>
+            <w:r>
+              <w:t>Ref Figure 2</w:t>
+            </w:r>
           </w:p>
         </w:tc>
       </w:tr>
@@ -667,13 +880,17 @@
             <w:r>
               <w:t xml:space="preserve">The song is found, </w:t>
             </w:r>
-            <w:proofErr w:type="gramStart"/>
-            <w:r>
-              <w:t>Highlighted</w:t>
-            </w:r>
-            <w:proofErr w:type="gramEnd"/>
-            <w:r>
-              <w:t xml:space="preserve"> in the list and starts playing.</w:t>
+            <w:r>
+              <w:t>highlighted</w:t>
+            </w:r>
+            <w:r>
+              <w:t xml:space="preserve"> in the </w:t>
+            </w:r>
+            <w:r>
+              <w:t>list,</w:t>
+            </w:r>
+            <w:r>
+              <w:t xml:space="preserve"> and starts playing.</w:t>
             </w:r>
           </w:p>
         </w:tc>
@@ -685,6 +902,17 @@
             <w:pPr>
               <w:pStyle w:val="NoSpacing"/>
             </w:pPr>
+            <w:r>
+              <w:t>As expected,</w:t>
+            </w:r>
+          </w:p>
+          <w:p>
+            <w:pPr>
+              <w:pStyle w:val="NoSpacing"/>
+            </w:pPr>
+            <w:r>
+              <w:t>Ref Figure 3</w:t>
+            </w:r>
           </w:p>
         </w:tc>
       </w:tr>
@@ -724,7 +952,7 @@
               <w:pStyle w:val="NoSpacing"/>
             </w:pPr>
             <w:r>
-              <w:t>The song is not found. Nothing is highlighted in the list.</w:t>
+              <w:t xml:space="preserve">  A popup appears stating that the song was not found.</w:t>
             </w:r>
           </w:p>
         </w:tc>
@@ -736,6 +964,17 @@
             <w:pPr>
               <w:pStyle w:val="NoSpacing"/>
             </w:pPr>
+            <w:r>
+              <w:t>As expected,</w:t>
+            </w:r>
+          </w:p>
+          <w:p>
+            <w:pPr>
+              <w:pStyle w:val="NoSpacing"/>
+            </w:pPr>
+            <w:r>
+              <w:t>Ref Figure 4</w:t>
+            </w:r>
           </w:p>
         </w:tc>
       </w:tr>
@@ -787,6 +1026,17 @@
             <w:pPr>
               <w:pStyle w:val="NoSpacing"/>
             </w:pPr>
+            <w:r>
+              <w:t>As expected,</w:t>
+            </w:r>
+          </w:p>
+          <w:p>
+            <w:pPr>
+              <w:pStyle w:val="NoSpacing"/>
+            </w:pPr>
+            <w:r>
+              <w:t>Ref Figure 5</w:t>
+            </w:r>
           </w:p>
         </w:tc>
       </w:tr>
@@ -838,6 +1088,17 @@
             <w:pPr>
               <w:pStyle w:val="NoSpacing"/>
             </w:pPr>
+            <w:r>
+              <w:t>As expected,</w:t>
+            </w:r>
+          </w:p>
+          <w:p>
+            <w:pPr>
+              <w:pStyle w:val="NoSpacing"/>
+            </w:pPr>
+            <w:r>
+              <w:t>Ref Figure 6</w:t>
+            </w:r>
           </w:p>
         </w:tc>
       </w:tr>
@@ -889,24 +1150,21 @@
             <w:pPr>
               <w:pStyle w:val="NoSpacing"/>
             </w:pPr>
+            <w:r>
+              <w:t>As expected,</w:t>
+            </w:r>
+          </w:p>
+          <w:p>
+            <w:pPr>
+              <w:pStyle w:val="NoSpacing"/>
+            </w:pPr>
+            <w:r>
+              <w:t>Ref Figure 7</w:t>
+            </w:r>
           </w:p>
         </w:tc>
       </w:tr>
     </w:tbl>
-    <w:p>
-      <w:pPr>
-        <w:rPr>
-          <w:color w:val="FF0000"/>
-        </w:rPr>
-      </w:pPr>
-      <w:r>
-        <w:rPr>
-          <w:color w:val="FF0000"/>
-        </w:rPr>
-        <w:t>Don’t forget the debugging</w:t>
-      </w:r>
-    </w:p>
-    <w:p/>
     <w:p/>
     <w:p>
       <w:pPr>
@@ -923,14 +1181,14 @@
         <w:tblLook w:val="0480" w:firstRow="0" w:lastRow="0" w:firstColumn="1" w:lastColumn="0" w:noHBand="0" w:noVBand="1"/>
       </w:tblPr>
       <w:tblGrid>
-        <w:gridCol w:w="958"/>
-        <w:gridCol w:w="3552"/>
-        <w:gridCol w:w="4506"/>
+        <w:gridCol w:w="715"/>
+        <w:gridCol w:w="4153"/>
+        <w:gridCol w:w="4148"/>
       </w:tblGrid>
       <w:tr>
         <w:tc>
           <w:tcPr>
-            <w:tcW w:w="988" w:type="dxa"/>
+            <w:tcW w:w="803" w:type="dxa"/>
           </w:tcPr>
           <w:p>
             <w:pPr>
@@ -944,21 +1202,115 @@
         </w:tc>
         <w:tc>
           <w:tcPr>
-            <w:tcW w:w="3685" w:type="dxa"/>
-          </w:tcPr>
-          <w:p/>
-        </w:tc>
-        <w:tc>
-          <w:tcPr>
-            <w:tcW w:w="4677" w:type="dxa"/>
-          </w:tcPr>
-          <w:p/>
+            <w:tcW w:w="4154" w:type="dxa"/>
+          </w:tcPr>
+          <w:p>
+            <w:r>
+              <w:rPr>
+                <w:noProof/>
+              </w:rPr>
+              <w:drawing>
+                <wp:inline distT="0" distB="0" distL="0" distR="0" wp14:anchorId="7E1AF7C1" wp14:editId="2C580A03">
+                  <wp:extent cx="2443277" cy="1333163"/>
+                  <wp:effectExtent l="0" t="0" r="0" b="635"/>
+                  <wp:docPr id="3" name="Picture 3" descr="Awsome Music Player"/>
+                  <wp:cNvGraphicFramePr>
+                    <a:graphicFrameLocks xmlns:a="http://schemas.openxmlformats.org/drawingml/2006/main" noChangeAspect="1"/>
+                  </wp:cNvGraphicFramePr>
+                  <a:graphic xmlns:a="http://schemas.openxmlformats.org/drawingml/2006/main">
+                    <a:graphicData uri="http://schemas.openxmlformats.org/drawingml/2006/picture">
+                      <pic:pic xmlns:pic="http://schemas.openxmlformats.org/drawingml/2006/picture">
+                        <pic:nvPicPr>
+                          <pic:cNvPr id="3" name="Picture 3" descr="Awsome Music Player"/>
+                          <pic:cNvPicPr/>
+                        </pic:nvPicPr>
+                        <pic:blipFill>
+                          <a:blip r:embed="rId10" cstate="print">
+                            <a:extLst>
+                              <a:ext uri="{28A0092B-C50C-407E-A947-70E740481C1C}">
+                                <a14:useLocalDpi xmlns:a14="http://schemas.microsoft.com/office/drawing/2010/main" val="0"/>
+                              </a:ext>
+                            </a:extLst>
+                          </a:blip>
+                          <a:stretch>
+                            <a:fillRect/>
+                          </a:stretch>
+                        </pic:blipFill>
+                        <pic:spPr>
+                          <a:xfrm>
+                            <a:off x="0" y="0"/>
+                            <a:ext cx="2501307" cy="1364827"/>
+                          </a:xfrm>
+                          <a:prstGeom prst="rect">
+                            <a:avLst/>
+                          </a:prstGeom>
+                        </pic:spPr>
+                      </pic:pic>
+                    </a:graphicData>
+                  </a:graphic>
+                </wp:inline>
+              </w:drawing>
+            </w:r>
+          </w:p>
+        </w:tc>
+        <w:tc>
+          <w:tcPr>
+            <w:tcW w:w="4059" w:type="dxa"/>
+          </w:tcPr>
+          <w:p>
+            <w:r>
+              <w:rPr>
+                <w:noProof/>
+              </w:rPr>
+              <w:drawing>
+                <wp:inline distT="0" distB="0" distL="0" distR="0" wp14:anchorId="7E709CF1" wp14:editId="02B0A739">
+                  <wp:extent cx="2466795" cy="1345997"/>
+                  <wp:effectExtent l="0" t="0" r="0" b="6985"/>
+                  <wp:docPr id="4" name="Picture 4" descr="Awsome Music Player"/>
+                  <wp:cNvGraphicFramePr>
+                    <a:graphicFrameLocks xmlns:a="http://schemas.openxmlformats.org/drawingml/2006/main" noChangeAspect="1"/>
+                  </wp:cNvGraphicFramePr>
+                  <a:graphic xmlns:a="http://schemas.openxmlformats.org/drawingml/2006/main">
+                    <a:graphicData uri="http://schemas.openxmlformats.org/drawingml/2006/picture">
+                      <pic:pic xmlns:pic="http://schemas.openxmlformats.org/drawingml/2006/picture">
+                        <pic:nvPicPr>
+                          <pic:cNvPr id="4" name="Picture 4" descr="Awsome Music Player"/>
+                          <pic:cNvPicPr/>
+                        </pic:nvPicPr>
+                        <pic:blipFill>
+                          <a:blip r:embed="rId11" cstate="print">
+                            <a:extLst>
+                              <a:ext uri="{28A0092B-C50C-407E-A947-70E740481C1C}">
+                                <a14:useLocalDpi xmlns:a14="http://schemas.microsoft.com/office/drawing/2010/main" val="0"/>
+                              </a:ext>
+                            </a:extLst>
+                          </a:blip>
+                          <a:stretch>
+                            <a:fillRect/>
+                          </a:stretch>
+                        </pic:blipFill>
+                        <pic:spPr>
+                          <a:xfrm>
+                            <a:off x="0" y="0"/>
+                            <a:ext cx="2497845" cy="1362939"/>
+                          </a:xfrm>
+                          <a:prstGeom prst="rect">
+                            <a:avLst/>
+                          </a:prstGeom>
+                        </pic:spPr>
+                      </pic:pic>
+                    </a:graphicData>
+                  </a:graphic>
+                </wp:inline>
+              </w:drawing>
+            </w:r>
+          </w:p>
         </w:tc>
       </w:tr>
       <w:tr>
         <w:tc>
           <w:tcPr>
-            <w:tcW w:w="988" w:type="dxa"/>
+            <w:tcW w:w="803" w:type="dxa"/>
           </w:tcPr>
           <w:p>
             <w:pPr>
@@ -972,21 +1324,115 @@
         </w:tc>
         <w:tc>
           <w:tcPr>
-            <w:tcW w:w="3685" w:type="dxa"/>
-          </w:tcPr>
-          <w:p/>
-        </w:tc>
-        <w:tc>
-          <w:tcPr>
-            <w:tcW w:w="4677" w:type="dxa"/>
-          </w:tcPr>
-          <w:p/>
+            <w:tcW w:w="4154" w:type="dxa"/>
+          </w:tcPr>
+          <w:p>
+            <w:r>
+              <w:rPr>
+                <w:noProof/>
+              </w:rPr>
+              <w:drawing>
+                <wp:inline distT="0" distB="0" distL="0" distR="0" wp14:anchorId="4F678C81" wp14:editId="528607A1">
+                  <wp:extent cx="2466795" cy="1345997"/>
+                  <wp:effectExtent l="0" t="0" r="0" b="6985"/>
+                  <wp:docPr id="5" name="Picture 5" descr="Awsome Music Player"/>
+                  <wp:cNvGraphicFramePr>
+                    <a:graphicFrameLocks xmlns:a="http://schemas.openxmlformats.org/drawingml/2006/main" noChangeAspect="1"/>
+                  </wp:cNvGraphicFramePr>
+                  <a:graphic xmlns:a="http://schemas.openxmlformats.org/drawingml/2006/main">
+                    <a:graphicData uri="http://schemas.openxmlformats.org/drawingml/2006/picture">
+                      <pic:pic xmlns:pic="http://schemas.openxmlformats.org/drawingml/2006/picture">
+                        <pic:nvPicPr>
+                          <pic:cNvPr id="4" name="Picture 4" descr="Awsome Music Player"/>
+                          <pic:cNvPicPr/>
+                        </pic:nvPicPr>
+                        <pic:blipFill>
+                          <a:blip r:embed="rId11" cstate="print">
+                            <a:extLst>
+                              <a:ext uri="{28A0092B-C50C-407E-A947-70E740481C1C}">
+                                <a14:useLocalDpi xmlns:a14="http://schemas.microsoft.com/office/drawing/2010/main" val="0"/>
+                              </a:ext>
+                            </a:extLst>
+                          </a:blip>
+                          <a:stretch>
+                            <a:fillRect/>
+                          </a:stretch>
+                        </pic:blipFill>
+                        <pic:spPr>
+                          <a:xfrm>
+                            <a:off x="0" y="0"/>
+                            <a:ext cx="2497845" cy="1362939"/>
+                          </a:xfrm>
+                          <a:prstGeom prst="rect">
+                            <a:avLst/>
+                          </a:prstGeom>
+                        </pic:spPr>
+                      </pic:pic>
+                    </a:graphicData>
+                  </a:graphic>
+                </wp:inline>
+              </w:drawing>
+            </w:r>
+          </w:p>
+        </w:tc>
+        <w:tc>
+          <w:tcPr>
+            <w:tcW w:w="4059" w:type="dxa"/>
+          </w:tcPr>
+          <w:p>
+            <w:r>
+              <w:rPr>
+                <w:noProof/>
+              </w:rPr>
+              <w:drawing>
+                <wp:inline distT="0" distB="0" distL="0" distR="0" wp14:anchorId="664B38CD" wp14:editId="4999BC6C">
+                  <wp:extent cx="2439670" cy="1331196"/>
+                  <wp:effectExtent l="0" t="0" r="0" b="2540"/>
+                  <wp:docPr id="6" name="Picture 6" descr="Awsome Music Player"/>
+                  <wp:cNvGraphicFramePr>
+                    <a:graphicFrameLocks xmlns:a="http://schemas.openxmlformats.org/drawingml/2006/main" noChangeAspect="1"/>
+                  </wp:cNvGraphicFramePr>
+                  <a:graphic xmlns:a="http://schemas.openxmlformats.org/drawingml/2006/main">
+                    <a:graphicData uri="http://schemas.openxmlformats.org/drawingml/2006/picture">
+                      <pic:pic xmlns:pic="http://schemas.openxmlformats.org/drawingml/2006/picture">
+                        <pic:nvPicPr>
+                          <pic:cNvPr id="6" name="Picture 6" descr="Awsome Music Player"/>
+                          <pic:cNvPicPr/>
+                        </pic:nvPicPr>
+                        <pic:blipFill>
+                          <a:blip r:embed="rId12" cstate="print">
+                            <a:extLst>
+                              <a:ext uri="{28A0092B-C50C-407E-A947-70E740481C1C}">
+                                <a14:useLocalDpi xmlns:a14="http://schemas.microsoft.com/office/drawing/2010/main" val="0"/>
+                              </a:ext>
+                            </a:extLst>
+                          </a:blip>
+                          <a:stretch>
+                            <a:fillRect/>
+                          </a:stretch>
+                        </pic:blipFill>
+                        <pic:spPr>
+                          <a:xfrm>
+                            <a:off x="0" y="0"/>
+                            <a:ext cx="2451585" cy="1337697"/>
+                          </a:xfrm>
+                          <a:prstGeom prst="rect">
+                            <a:avLst/>
+                          </a:prstGeom>
+                        </pic:spPr>
+                      </pic:pic>
+                    </a:graphicData>
+                  </a:graphic>
+                </wp:inline>
+              </w:drawing>
+            </w:r>
+          </w:p>
         </w:tc>
       </w:tr>
       <w:tr>
         <w:tc>
           <w:tcPr>
-            <w:tcW w:w="988" w:type="dxa"/>
+            <w:tcW w:w="803" w:type="dxa"/>
           </w:tcPr>
           <w:p>
             <w:pPr>
@@ -1000,21 +1446,115 @@
         </w:tc>
         <w:tc>
           <w:tcPr>
-            <w:tcW w:w="3685" w:type="dxa"/>
-          </w:tcPr>
-          <w:p/>
-        </w:tc>
-        <w:tc>
-          <w:tcPr>
-            <w:tcW w:w="4677" w:type="dxa"/>
-          </w:tcPr>
-          <w:p/>
+            <w:tcW w:w="4154" w:type="dxa"/>
+          </w:tcPr>
+          <w:p>
+            <w:r>
+              <w:rPr>
+                <w:noProof/>
+              </w:rPr>
+              <w:drawing>
+                <wp:inline distT="0" distB="0" distL="0" distR="0" wp14:anchorId="247591D0" wp14:editId="6AF723C0">
+                  <wp:extent cx="2468151" cy="1346736"/>
+                  <wp:effectExtent l="0" t="0" r="8890" b="6350"/>
+                  <wp:docPr id="7" name="Picture 7" descr="Awsome Music Player"/>
+                  <wp:cNvGraphicFramePr>
+                    <a:graphicFrameLocks xmlns:a="http://schemas.openxmlformats.org/drawingml/2006/main" noChangeAspect="1"/>
+                  </wp:cNvGraphicFramePr>
+                  <a:graphic xmlns:a="http://schemas.openxmlformats.org/drawingml/2006/main">
+                    <a:graphicData uri="http://schemas.openxmlformats.org/drawingml/2006/picture">
+                      <pic:pic xmlns:pic="http://schemas.openxmlformats.org/drawingml/2006/picture">
+                        <pic:nvPicPr>
+                          <pic:cNvPr id="7" name="Picture 7" descr="Awsome Music Player"/>
+                          <pic:cNvPicPr/>
+                        </pic:nvPicPr>
+                        <pic:blipFill>
+                          <a:blip r:embed="rId13" cstate="print">
+                            <a:extLst>
+                              <a:ext uri="{28A0092B-C50C-407E-A947-70E740481C1C}">
+                                <a14:useLocalDpi xmlns:a14="http://schemas.microsoft.com/office/drawing/2010/main" val="0"/>
+                              </a:ext>
+                            </a:extLst>
+                          </a:blip>
+                          <a:stretch>
+                            <a:fillRect/>
+                          </a:stretch>
+                        </pic:blipFill>
+                        <pic:spPr>
+                          <a:xfrm>
+                            <a:off x="0" y="0"/>
+                            <a:ext cx="2493124" cy="1360362"/>
+                          </a:xfrm>
+                          <a:prstGeom prst="rect">
+                            <a:avLst/>
+                          </a:prstGeom>
+                        </pic:spPr>
+                      </pic:pic>
+                    </a:graphicData>
+                  </a:graphic>
+                </wp:inline>
+              </w:drawing>
+            </w:r>
+          </w:p>
+        </w:tc>
+        <w:tc>
+          <w:tcPr>
+            <w:tcW w:w="4059" w:type="dxa"/>
+          </w:tcPr>
+          <w:p>
+            <w:r>
+              <w:rPr>
+                <w:noProof/>
+              </w:rPr>
+              <w:drawing>
+                <wp:inline distT="0" distB="0" distL="0" distR="0" wp14:anchorId="0727D4A7" wp14:editId="23611735">
+                  <wp:extent cx="2476246" cy="1351154"/>
+                  <wp:effectExtent l="0" t="0" r="635" b="1905"/>
+                  <wp:docPr id="8" name="Picture 8" descr="Awsome Music Player"/>
+                  <wp:cNvGraphicFramePr>
+                    <a:graphicFrameLocks xmlns:a="http://schemas.openxmlformats.org/drawingml/2006/main" noChangeAspect="1"/>
+                  </wp:cNvGraphicFramePr>
+                  <a:graphic xmlns:a="http://schemas.openxmlformats.org/drawingml/2006/main">
+                    <a:graphicData uri="http://schemas.openxmlformats.org/drawingml/2006/picture">
+                      <pic:pic xmlns:pic="http://schemas.openxmlformats.org/drawingml/2006/picture">
+                        <pic:nvPicPr>
+                          <pic:cNvPr id="8" name="Picture 8" descr="Awsome Music Player"/>
+                          <pic:cNvPicPr/>
+                        </pic:nvPicPr>
+                        <pic:blipFill>
+                          <a:blip r:embed="rId14" cstate="print">
+                            <a:extLst>
+                              <a:ext uri="{28A0092B-C50C-407E-A947-70E740481C1C}">
+                                <a14:useLocalDpi xmlns:a14="http://schemas.microsoft.com/office/drawing/2010/main" val="0"/>
+                              </a:ext>
+                            </a:extLst>
+                          </a:blip>
+                          <a:stretch>
+                            <a:fillRect/>
+                          </a:stretch>
+                        </pic:blipFill>
+                        <pic:spPr>
+                          <a:xfrm>
+                            <a:off x="0" y="0"/>
+                            <a:ext cx="2501508" cy="1364938"/>
+                          </a:xfrm>
+                          <a:prstGeom prst="rect">
+                            <a:avLst/>
+                          </a:prstGeom>
+                        </pic:spPr>
+                      </pic:pic>
+                    </a:graphicData>
+                  </a:graphic>
+                </wp:inline>
+              </w:drawing>
+            </w:r>
+          </w:p>
         </w:tc>
       </w:tr>
       <w:tr>
         <w:tc>
           <w:tcPr>
-            <w:tcW w:w="988" w:type="dxa"/>
+            <w:tcW w:w="803" w:type="dxa"/>
           </w:tcPr>
           <w:p>
             <w:pPr>
@@ -1028,21 +1568,115 @@
         </w:tc>
         <w:tc>
           <w:tcPr>
-            <w:tcW w:w="3685" w:type="dxa"/>
-          </w:tcPr>
-          <w:p/>
-        </w:tc>
-        <w:tc>
-          <w:tcPr>
-            <w:tcW w:w="4677" w:type="dxa"/>
-          </w:tcPr>
-          <w:p/>
+            <w:tcW w:w="4154" w:type="dxa"/>
+          </w:tcPr>
+          <w:p>
+            <w:r>
+              <w:rPr>
+                <w:noProof/>
+              </w:rPr>
+              <w:drawing>
+                <wp:inline distT="0" distB="0" distL="0" distR="0" wp14:anchorId="0CF85EBC" wp14:editId="34ED4881">
+                  <wp:extent cx="2483523" cy="1360627"/>
+                  <wp:effectExtent l="0" t="0" r="0" b="0"/>
+                  <wp:docPr id="11" name="Picture 11" descr="Graphical user interface, text, application, Word&#10;&#10;Description automatically generated"/>
+                  <wp:cNvGraphicFramePr>
+                    <a:graphicFrameLocks xmlns:a="http://schemas.openxmlformats.org/drawingml/2006/main" noChangeAspect="1"/>
+                  </wp:cNvGraphicFramePr>
+                  <a:graphic xmlns:a="http://schemas.openxmlformats.org/drawingml/2006/main">
+                    <a:graphicData uri="http://schemas.openxmlformats.org/drawingml/2006/picture">
+                      <pic:pic xmlns:pic="http://schemas.openxmlformats.org/drawingml/2006/picture">
+                        <pic:nvPicPr>
+                          <pic:cNvPr id="11" name="Picture 11" descr="Graphical user interface, text, application, Word&#10;&#10;Description automatically generated"/>
+                          <pic:cNvPicPr/>
+                        </pic:nvPicPr>
+                        <pic:blipFill>
+                          <a:blip r:embed="rId15" cstate="print">
+                            <a:extLst>
+                              <a:ext uri="{28A0092B-C50C-407E-A947-70E740481C1C}">
+                                <a14:useLocalDpi xmlns:a14="http://schemas.microsoft.com/office/drawing/2010/main" val="0"/>
+                              </a:ext>
+                            </a:extLst>
+                          </a:blip>
+                          <a:stretch>
+                            <a:fillRect/>
+                          </a:stretch>
+                        </pic:blipFill>
+                        <pic:spPr>
+                          <a:xfrm>
+                            <a:off x="0" y="0"/>
+                            <a:ext cx="2510258" cy="1375274"/>
+                          </a:xfrm>
+                          <a:prstGeom prst="rect">
+                            <a:avLst/>
+                          </a:prstGeom>
+                        </pic:spPr>
+                      </pic:pic>
+                    </a:graphicData>
+                  </a:graphic>
+                </wp:inline>
+              </w:drawing>
+            </w:r>
+          </w:p>
+        </w:tc>
+        <w:tc>
+          <w:tcPr>
+            <w:tcW w:w="4059" w:type="dxa"/>
+          </w:tcPr>
+          <w:p>
+            <w:r>
+              <w:rPr>
+                <w:noProof/>
+              </w:rPr>
+              <w:drawing>
+                <wp:inline distT="0" distB="0" distL="0" distR="0" wp14:anchorId="50638A00" wp14:editId="14A7C8FB">
+                  <wp:extent cx="2497335" cy="1360170"/>
+                  <wp:effectExtent l="0" t="0" r="0" b="0"/>
+                  <wp:docPr id="12" name="Picture 12" descr="Graphical user interface, text, application&#10;&#10;Description automatically generated"/>
+                  <wp:cNvGraphicFramePr>
+                    <a:graphicFrameLocks xmlns:a="http://schemas.openxmlformats.org/drawingml/2006/main" noChangeAspect="1"/>
+                  </wp:cNvGraphicFramePr>
+                  <a:graphic xmlns:a="http://schemas.openxmlformats.org/drawingml/2006/main">
+                    <a:graphicData uri="http://schemas.openxmlformats.org/drawingml/2006/picture">
+                      <pic:pic xmlns:pic="http://schemas.openxmlformats.org/drawingml/2006/picture">
+                        <pic:nvPicPr>
+                          <pic:cNvPr id="12" name="Picture 12" descr="Graphical user interface, text, application&#10;&#10;Description automatically generated"/>
+                          <pic:cNvPicPr/>
+                        </pic:nvPicPr>
+                        <pic:blipFill>
+                          <a:blip r:embed="rId16" cstate="print">
+                            <a:extLst>
+                              <a:ext uri="{28A0092B-C50C-407E-A947-70E740481C1C}">
+                                <a14:useLocalDpi xmlns:a14="http://schemas.microsoft.com/office/drawing/2010/main" val="0"/>
+                              </a:ext>
+                            </a:extLst>
+                          </a:blip>
+                          <a:stretch>
+                            <a:fillRect/>
+                          </a:stretch>
+                        </pic:blipFill>
+                        <pic:spPr>
+                          <a:xfrm>
+                            <a:off x="0" y="0"/>
+                            <a:ext cx="2510985" cy="1367604"/>
+                          </a:xfrm>
+                          <a:prstGeom prst="rect">
+                            <a:avLst/>
+                          </a:prstGeom>
+                        </pic:spPr>
+                      </pic:pic>
+                    </a:graphicData>
+                  </a:graphic>
+                </wp:inline>
+              </w:drawing>
+            </w:r>
+          </w:p>
         </w:tc>
       </w:tr>
       <w:tr>
         <w:tc>
           <w:tcPr>
-            <w:tcW w:w="988" w:type="dxa"/>
+            <w:tcW w:w="803" w:type="dxa"/>
           </w:tcPr>
           <w:p>
             <w:pPr>
@@ -1056,21 +1690,115 @@
         </w:tc>
         <w:tc>
           <w:tcPr>
-            <w:tcW w:w="3685" w:type="dxa"/>
-          </w:tcPr>
-          <w:p/>
-        </w:tc>
-        <w:tc>
-          <w:tcPr>
-            <w:tcW w:w="4677" w:type="dxa"/>
-          </w:tcPr>
-          <w:p/>
+            <w:tcW w:w="4154" w:type="dxa"/>
+          </w:tcPr>
+          <w:p>
+            <w:r>
+              <w:rPr>
+                <w:noProof/>
+              </w:rPr>
+              <w:drawing>
+                <wp:inline distT="0" distB="0" distL="0" distR="0" wp14:anchorId="576BDEF9" wp14:editId="37C9C03D">
+                  <wp:extent cx="2493609" cy="1360627"/>
+                  <wp:effectExtent l="0" t="0" r="2540" b="0"/>
+                  <wp:docPr id="13" name="Picture 13" descr="Awsome Music Player"/>
+                  <wp:cNvGraphicFramePr>
+                    <a:graphicFrameLocks xmlns:a="http://schemas.openxmlformats.org/drawingml/2006/main" noChangeAspect="1"/>
+                  </wp:cNvGraphicFramePr>
+                  <a:graphic xmlns:a="http://schemas.openxmlformats.org/drawingml/2006/main">
+                    <a:graphicData uri="http://schemas.openxmlformats.org/drawingml/2006/picture">
+                      <pic:pic xmlns:pic="http://schemas.openxmlformats.org/drawingml/2006/picture">
+                        <pic:nvPicPr>
+                          <pic:cNvPr id="13" name="Picture 13" descr="Awsome Music Player"/>
+                          <pic:cNvPicPr/>
+                        </pic:nvPicPr>
+                        <pic:blipFill>
+                          <a:blip r:embed="rId17" cstate="print">
+                            <a:extLst>
+                              <a:ext uri="{28A0092B-C50C-407E-A947-70E740481C1C}">
+                                <a14:useLocalDpi xmlns:a14="http://schemas.microsoft.com/office/drawing/2010/main" val="0"/>
+                              </a:ext>
+                            </a:extLst>
+                          </a:blip>
+                          <a:stretch>
+                            <a:fillRect/>
+                          </a:stretch>
+                        </pic:blipFill>
+                        <pic:spPr>
+                          <a:xfrm>
+                            <a:off x="0" y="0"/>
+                            <a:ext cx="2516034" cy="1372863"/>
+                          </a:xfrm>
+                          <a:prstGeom prst="rect">
+                            <a:avLst/>
+                          </a:prstGeom>
+                        </pic:spPr>
+                      </pic:pic>
+                    </a:graphicData>
+                  </a:graphic>
+                </wp:inline>
+              </w:drawing>
+            </w:r>
+          </w:p>
+        </w:tc>
+        <w:tc>
+          <w:tcPr>
+            <w:tcW w:w="4059" w:type="dxa"/>
+          </w:tcPr>
+          <w:p>
+            <w:r>
+              <w:rPr>
+                <w:noProof/>
+              </w:rPr>
+              <w:drawing>
+                <wp:inline distT="0" distB="0" distL="0" distR="0" wp14:anchorId="4390D221" wp14:editId="0B087ED4">
+                  <wp:extent cx="2489728" cy="1353820"/>
+                  <wp:effectExtent l="0" t="0" r="6350" b="0"/>
+                  <wp:docPr id="14" name="Picture 14" descr="Graphical user interface, text, application, Word&#10;&#10;Description automatically generated"/>
+                  <wp:cNvGraphicFramePr>
+                    <a:graphicFrameLocks xmlns:a="http://schemas.openxmlformats.org/drawingml/2006/main" noChangeAspect="1"/>
+                  </wp:cNvGraphicFramePr>
+                  <a:graphic xmlns:a="http://schemas.openxmlformats.org/drawingml/2006/main">
+                    <a:graphicData uri="http://schemas.openxmlformats.org/drawingml/2006/picture">
+                      <pic:pic xmlns:pic="http://schemas.openxmlformats.org/drawingml/2006/picture">
+                        <pic:nvPicPr>
+                          <pic:cNvPr id="14" name="Picture 14" descr="Graphical user interface, text, application, Word&#10;&#10;Description automatically generated"/>
+                          <pic:cNvPicPr/>
+                        </pic:nvPicPr>
+                        <pic:blipFill>
+                          <a:blip r:embed="rId18" cstate="print">
+                            <a:extLst>
+                              <a:ext uri="{28A0092B-C50C-407E-A947-70E740481C1C}">
+                                <a14:useLocalDpi xmlns:a14="http://schemas.microsoft.com/office/drawing/2010/main" val="0"/>
+                              </a:ext>
+                            </a:extLst>
+                          </a:blip>
+                          <a:stretch>
+                            <a:fillRect/>
+                          </a:stretch>
+                        </pic:blipFill>
+                        <pic:spPr>
+                          <a:xfrm>
+                            <a:off x="0" y="0"/>
+                            <a:ext cx="2513502" cy="1366747"/>
+                          </a:xfrm>
+                          <a:prstGeom prst="rect">
+                            <a:avLst/>
+                          </a:prstGeom>
+                        </pic:spPr>
+                      </pic:pic>
+                    </a:graphicData>
+                  </a:graphic>
+                </wp:inline>
+              </w:drawing>
+            </w:r>
+          </w:p>
         </w:tc>
       </w:tr>
       <w:tr>
         <w:tc>
           <w:tcPr>
-            <w:tcW w:w="988" w:type="dxa"/>
+            <w:tcW w:w="803" w:type="dxa"/>
           </w:tcPr>
           <w:p>
             <w:pPr>
@@ -1084,13 +1812,182 @@
         </w:tc>
         <w:tc>
           <w:tcPr>
-            <w:tcW w:w="3685" w:type="dxa"/>
-          </w:tcPr>
-          <w:p/>
-        </w:tc>
-        <w:tc>
-          <w:tcPr>
-            <w:tcW w:w="4677" w:type="dxa"/>
+            <w:tcW w:w="4154" w:type="dxa"/>
+          </w:tcPr>
+          <w:p>
+            <w:r>
+              <w:rPr>
+                <w:noProof/>
+              </w:rPr>
+              <w:drawing>
+                <wp:inline distT="0" distB="0" distL="0" distR="0" wp14:anchorId="4B3B9A16" wp14:editId="1A59455C">
+                  <wp:extent cx="2466340" cy="1338645"/>
+                  <wp:effectExtent l="0" t="0" r="0" b="0"/>
+                  <wp:docPr id="15" name="Picture 15" descr="Graphical user interface, text, application&#10;&#10;Description automatically generated"/>
+                  <wp:cNvGraphicFramePr>
+                    <a:graphicFrameLocks xmlns:a="http://schemas.openxmlformats.org/drawingml/2006/main" noChangeAspect="1"/>
+                  </wp:cNvGraphicFramePr>
+                  <a:graphic xmlns:a="http://schemas.openxmlformats.org/drawingml/2006/main">
+                    <a:graphicData uri="http://schemas.openxmlformats.org/drawingml/2006/picture">
+                      <pic:pic xmlns:pic="http://schemas.openxmlformats.org/drawingml/2006/picture">
+                        <pic:nvPicPr>
+                          <pic:cNvPr id="15" name="Picture 15" descr="Graphical user interface, text, application&#10;&#10;Description automatically generated"/>
+                          <pic:cNvPicPr/>
+                        </pic:nvPicPr>
+                        <pic:blipFill>
+                          <a:blip r:embed="rId19" cstate="print">
+                            <a:extLst>
+                              <a:ext uri="{28A0092B-C50C-407E-A947-70E740481C1C}">
+                                <a14:useLocalDpi xmlns:a14="http://schemas.microsoft.com/office/drawing/2010/main" val="0"/>
+                              </a:ext>
+                            </a:extLst>
+                          </a:blip>
+                          <a:stretch>
+                            <a:fillRect/>
+                          </a:stretch>
+                        </pic:blipFill>
+                        <pic:spPr>
+                          <a:xfrm>
+                            <a:off x="0" y="0"/>
+                            <a:ext cx="2480610" cy="1346390"/>
+                          </a:xfrm>
+                          <a:prstGeom prst="rect">
+                            <a:avLst/>
+                          </a:prstGeom>
+                        </pic:spPr>
+                      </pic:pic>
+                    </a:graphicData>
+                  </a:graphic>
+                </wp:inline>
+              </w:drawing>
+            </w:r>
+          </w:p>
+        </w:tc>
+        <w:tc>
+          <w:tcPr>
+            <w:tcW w:w="4059" w:type="dxa"/>
+          </w:tcPr>
+          <w:p>
+            <w:r>
+              <w:rPr>
+                <w:noProof/>
+              </w:rPr>
+              <w:drawing>
+                <wp:inline distT="0" distB="0" distL="0" distR="0" wp14:anchorId="5ACF2A8A" wp14:editId="5BC01055">
+                  <wp:extent cx="2482537" cy="1287476"/>
+                  <wp:effectExtent l="0" t="0" r="0" b="8255"/>
+                  <wp:docPr id="16" name="Picture 16" descr="Graphical user interface, text, application, email&#10;&#10;Description automatically generated"/>
+                  <wp:cNvGraphicFramePr>
+                    <a:graphicFrameLocks xmlns:a="http://schemas.openxmlformats.org/drawingml/2006/main" noChangeAspect="1"/>
+                  </wp:cNvGraphicFramePr>
+                  <a:graphic xmlns:a="http://schemas.openxmlformats.org/drawingml/2006/main">
+                    <a:graphicData uri="http://schemas.openxmlformats.org/drawingml/2006/picture">
+                      <pic:pic xmlns:pic="http://schemas.openxmlformats.org/drawingml/2006/picture">
+                        <pic:nvPicPr>
+                          <pic:cNvPr id="16" name="Picture 16" descr="Graphical user interface, text, application, email&#10;&#10;Description automatically generated"/>
+                          <pic:cNvPicPr/>
+                        </pic:nvPicPr>
+                        <pic:blipFill>
+                          <a:blip r:embed="rId20" cstate="print">
+                            <a:extLst>
+                              <a:ext uri="{28A0092B-C50C-407E-A947-70E740481C1C}">
+                                <a14:useLocalDpi xmlns:a14="http://schemas.microsoft.com/office/drawing/2010/main" val="0"/>
+                              </a:ext>
+                            </a:extLst>
+                          </a:blip>
+                          <a:stretch>
+                            <a:fillRect/>
+                          </a:stretch>
+                        </pic:blipFill>
+                        <pic:spPr>
+                          <a:xfrm>
+                            <a:off x="0" y="0"/>
+                            <a:ext cx="2505122" cy="1299189"/>
+                          </a:xfrm>
+                          <a:prstGeom prst="rect">
+                            <a:avLst/>
+                          </a:prstGeom>
+                        </pic:spPr>
+                      </pic:pic>
+                    </a:graphicData>
+                  </a:graphic>
+                </wp:inline>
+              </w:drawing>
+            </w:r>
+          </w:p>
+        </w:tc>
+      </w:tr>
+      <w:tr>
+        <w:tc>
+          <w:tcPr>
+            <w:tcW w:w="803" w:type="dxa"/>
+          </w:tcPr>
+          <w:p>
+            <w:pPr>
+              <w:pStyle w:val="ListParagraph"/>
+              <w:numPr>
+                <w:ilvl w:val="0"/>
+                <w:numId w:val="1"/>
+              </w:numPr>
+            </w:pPr>
+          </w:p>
+        </w:tc>
+        <w:tc>
+          <w:tcPr>
+            <w:tcW w:w="4154" w:type="dxa"/>
+          </w:tcPr>
+          <w:p>
+            <w:r>
+              <w:rPr>
+                <w:noProof/>
+              </w:rPr>
+              <w:drawing>
+                <wp:inline distT="0" distB="0" distL="0" distR="0" wp14:anchorId="1B64D28E" wp14:editId="7F724BA0">
+                  <wp:extent cx="2466796" cy="1345997"/>
+                  <wp:effectExtent l="0" t="0" r="0" b="6985"/>
+                  <wp:docPr id="17" name="Picture 17" descr="Awsome Music Player"/>
+                  <wp:cNvGraphicFramePr>
+                    <a:graphicFrameLocks xmlns:a="http://schemas.openxmlformats.org/drawingml/2006/main" noChangeAspect="1"/>
+                  </wp:cNvGraphicFramePr>
+                  <a:graphic xmlns:a="http://schemas.openxmlformats.org/drawingml/2006/main">
+                    <a:graphicData uri="http://schemas.openxmlformats.org/drawingml/2006/picture">
+                      <pic:pic xmlns:pic="http://schemas.openxmlformats.org/drawingml/2006/picture">
+                        <pic:nvPicPr>
+                          <pic:cNvPr id="17" name="Picture 17" descr="Awsome Music Player"/>
+                          <pic:cNvPicPr/>
+                        </pic:nvPicPr>
+                        <pic:blipFill>
+                          <a:blip r:embed="rId17" cstate="print">
+                            <a:extLst>
+                              <a:ext uri="{28A0092B-C50C-407E-A947-70E740481C1C}">
+                                <a14:useLocalDpi xmlns:a14="http://schemas.microsoft.com/office/drawing/2010/main" val="0"/>
+                              </a:ext>
+                            </a:extLst>
+                          </a:blip>
+                          <a:stretch>
+                            <a:fillRect/>
+                          </a:stretch>
+                        </pic:blipFill>
+                        <pic:spPr>
+                          <a:xfrm>
+                            <a:off x="0" y="0"/>
+                            <a:ext cx="2509904" cy="1369519"/>
+                          </a:xfrm>
+                          <a:prstGeom prst="rect">
+                            <a:avLst/>
+                          </a:prstGeom>
+                        </pic:spPr>
+                      </pic:pic>
+                    </a:graphicData>
+                  </a:graphic>
+                </wp:inline>
+              </w:drawing>
+            </w:r>
+          </w:p>
+        </w:tc>
+        <w:tc>
+          <w:tcPr>
+            <w:tcW w:w="4059" w:type="dxa"/>
           </w:tcPr>
           <w:p/>
         </w:tc>
@@ -1103,12 +2000,27 @@
           <w:color w:val="FF0000"/>
         </w:rPr>
       </w:pPr>
-      <w:r>
+    </w:p>
+    <w:p>
+      <w:pPr>
         <w:rPr>
           <w:color w:val="FF0000"/>
         </w:rPr>
-        <w:t>Don’t forget the debugging</w:t>
-      </w:r>
+      </w:pPr>
+    </w:p>
+    <w:p>
+      <w:pPr>
+        <w:rPr>
+          <w:color w:val="FF0000"/>
+        </w:rPr>
+      </w:pPr>
+    </w:p>
+    <w:p>
+      <w:pPr>
+        <w:rPr>
+          <w:color w:val="FF0000"/>
+        </w:rPr>
+      </w:pPr>
     </w:p>
     <w:p>
       <w:pPr>
@@ -1119,17 +2031,9 @@
         <w:t>End of Document</w:t>
       </w:r>
     </w:p>
-    <w:p/>
-    <w:p/>
-    <w:p/>
-    <w:p/>
-    <w:p/>
-    <w:p/>
-    <w:p/>
-    <w:p/>
-    <w:p/>
-    <w:p/>
     <w:sectPr>
+      <w:headerReference w:type="default" r:id="rId21"/>
+      <w:footerReference w:type="default" r:id="rId22"/>
       <w:pgSz w:w="11906" w:h="16838"/>
       <w:pgMar w:top="1440" w:right="1440" w:bottom="1440" w:left="1440" w:header="708" w:footer="708" w:gutter="0"/>
       <w:pgNumType w:start="0"/>
@@ -1139,6 +2043,208 @@
     </w:sectPr>
   </w:body>
 </w:document>
+</file>
+
+<file path=word/endnotes.xml><?xml version="1.0" encoding="utf-8"?>
+<w:endnotes xmlns:wpc="http://schemas.microsoft.com/office/word/2010/wordprocessingCanvas" xmlns:cx="http://schemas.microsoft.com/office/drawing/2014/chartex" xmlns:cx1="http://schemas.microsoft.com/office/drawing/2015/9/8/chartex" xmlns:cx2="http://schemas.microsoft.com/office/drawing/2015/10/21/chartex" xmlns:cx3="http://schemas.microsoft.com/office/drawing/2016/5/9/chartex" xmlns:cx4="http://schemas.microsoft.com/office/drawing/2016/5/10/chartex" xmlns:cx5="http://schemas.microsoft.com/office/drawing/2016/5/11/chartex" xmlns:cx6="http://schemas.microsoft.com/office/drawing/2016/5/12/chartex" xmlns:cx7="http://schemas.microsoft.com/office/drawing/2016/5/13/chartex" xmlns:cx8="http://schemas.microsoft.com/office/drawing/2016/5/14/chartex" xmlns:mc="http://schemas.openxmlformats.org/markup-compatibility/2006" xmlns:aink="http://schemas.microsoft.com/office/drawing/2016/ink" xmlns:am3d="http://schemas.microsoft.com/office/drawing/2017/model3d" xmlns:o="urn:schemas-microsoft-com:office:office" xmlns:r="http://schemas.openxmlformats.org/officeDocument/2006/relationships" xmlns:m="http://schemas.openxmlformats.org/officeDocument/2006/math" xmlns:v="urn:schemas-microsoft-com:vml" xmlns:wp14="http://schemas.microsoft.com/office/word/2010/wordprocessingDrawing" xmlns:wp="http://schemas.openxmlformats.org/drawingml/2006/wordprocessingDrawing" xmlns:w10="urn:schemas-microsoft-com:office:word" xmlns:w="http://schemas.openxmlformats.org/wordprocessingml/2006/main" xmlns:w14="http://schemas.microsoft.com/office/word/2010/wordml" xmlns:w15="http://schemas.microsoft.com/office/word/2012/wordml" xmlns:w16cex="http://schemas.microsoft.com/office/word/2018/wordml/cex" xmlns:w16cid="http://schemas.microsoft.com/office/word/2016/wordml/cid" xmlns:w16="http://schemas.microsoft.com/office/word/2018/wordml" xmlns:w16sdtdh="http://schemas.microsoft.com/office/word/2020/wordml/sdtdatahash" xmlns:w16se="http://schemas.microsoft.com/office/word/2015/wordml/symex" xmlns:wpg="http://schemas.microsoft.com/office/word/2010/wordprocessingGroup" xmlns:wpi="http://schemas.microsoft.com/office/word/2010/wordprocessingInk" xmlns:wne="http://schemas.microsoft.com/office/word/2006/wordml" xmlns:wps="http://schemas.microsoft.com/office/word/2010/wordprocessingShape" mc:Ignorable="w14 w15 w16se w16cid w16 w16cex w16sdtdh wp14">
+  <w:endnote w:type="separator" w:id="-1">
+    <w:p>
+      <w:pPr>
+        <w:spacing w:after="0" w:line="240" w:lineRule="auto"/>
+      </w:pPr>
+      <w:r>
+        <w:separator/>
+      </w:r>
+    </w:p>
+  </w:endnote>
+  <w:endnote w:type="continuationSeparator" w:id="0">
+    <w:p>
+      <w:pPr>
+        <w:spacing w:after="0" w:line="240" w:lineRule="auto"/>
+      </w:pPr>
+      <w:r>
+        <w:continuationSeparator/>
+      </w:r>
+    </w:p>
+  </w:endnote>
+</w:endnotes>
+</file>
+
+<file path=word/footer1.xml><?xml version="1.0" encoding="utf-8"?>
+<w:ftr xmlns:wpc="http://schemas.microsoft.com/office/word/2010/wordprocessingCanvas" xmlns:cx="http://schemas.microsoft.com/office/drawing/2014/chartex" xmlns:cx1="http://schemas.microsoft.com/office/drawing/2015/9/8/chartex" xmlns:cx2="http://schemas.microsoft.com/office/drawing/2015/10/21/chartex" xmlns:cx3="http://schemas.microsoft.com/office/drawing/2016/5/9/chartex" xmlns:cx4="http://schemas.microsoft.com/office/drawing/2016/5/10/chartex" xmlns:cx5="http://schemas.microsoft.com/office/drawing/2016/5/11/chartex" xmlns:cx6="http://schemas.microsoft.com/office/drawing/2016/5/12/chartex" xmlns:cx7="http://schemas.microsoft.com/office/drawing/2016/5/13/chartex" xmlns:cx8="http://schemas.microsoft.com/office/drawing/2016/5/14/chartex" xmlns:mc="http://schemas.openxmlformats.org/markup-compatibility/2006" xmlns:aink="http://schemas.microsoft.com/office/drawing/2016/ink" xmlns:am3d="http://schemas.microsoft.com/office/drawing/2017/model3d" xmlns:o="urn:schemas-microsoft-com:office:office" xmlns:r="http://schemas.openxmlformats.org/officeDocument/2006/relationships" xmlns:m="http://schemas.openxmlformats.org/officeDocument/2006/math" xmlns:v="urn:schemas-microsoft-com:vml" xmlns:wp14="http://schemas.microsoft.com/office/word/2010/wordprocessingDrawing" xmlns:wp="http://schemas.openxmlformats.org/drawingml/2006/wordprocessingDrawing" xmlns:w10="urn:schemas-microsoft-com:office:word" xmlns:w="http://schemas.openxmlformats.org/wordprocessingml/2006/main" xmlns:w14="http://schemas.microsoft.com/office/word/2010/wordml" xmlns:w15="http://schemas.microsoft.com/office/word/2012/wordml" xmlns:w16cex="http://schemas.microsoft.com/office/word/2018/wordml/cex" xmlns:w16cid="http://schemas.microsoft.com/office/word/2016/wordml/cid" xmlns:w16="http://schemas.microsoft.com/office/word/2018/wordml" xmlns:w16sdtdh="http://schemas.microsoft.com/office/word/2020/wordml/sdtdatahash" xmlns:w16se="http://schemas.microsoft.com/office/word/2015/wordml/symex" xmlns:wpg="http://schemas.microsoft.com/office/word/2010/wordprocessingGroup" xmlns:wpi="http://schemas.microsoft.com/office/word/2010/wordprocessingInk" xmlns:wne="http://schemas.microsoft.com/office/word/2006/wordml" xmlns:wps="http://schemas.microsoft.com/office/word/2010/wordprocessingShape" mc:Ignorable="w14 w15 w16se w16cid w16 w16cex w16sdtdh wp14">
+  <w:p>
+    <w:pPr>
+      <w:tabs>
+        <w:tab w:val="center" w:pos="4550"/>
+        <w:tab w:val="left" w:pos="5818"/>
+      </w:tabs>
+      <w:ind w:right="260"/>
+      <w:jc w:val="right"/>
+      <w:rPr>
+        <w:color w:val="222A35" w:themeColor="text2" w:themeShade="80"/>
+        <w:sz w:val="24"/>
+        <w:szCs w:val="24"/>
+      </w:rPr>
+    </w:pPr>
+    <w:r>
+      <w:rPr>
+        <w:color w:val="8496B0" w:themeColor="text2" w:themeTint="99"/>
+        <w:spacing w:val="60"/>
+        <w:sz w:val="24"/>
+        <w:szCs w:val="24"/>
+      </w:rPr>
+      <w:t>Page</w:t>
+    </w:r>
+    <w:r>
+      <w:rPr>
+        <w:color w:val="8496B0" w:themeColor="text2" w:themeTint="99"/>
+        <w:sz w:val="24"/>
+        <w:szCs w:val="24"/>
+      </w:rPr>
+      <w:t xml:space="preserve"> </w:t>
+    </w:r>
+    <w:r>
+      <w:rPr>
+        <w:color w:val="323E4F" w:themeColor="text2" w:themeShade="BF"/>
+        <w:sz w:val="24"/>
+        <w:szCs w:val="24"/>
+      </w:rPr>
+      <w:fldChar w:fldCharType="begin"/>
+    </w:r>
+    <w:r>
+      <w:rPr>
+        <w:color w:val="323E4F" w:themeColor="text2" w:themeShade="BF"/>
+        <w:sz w:val="24"/>
+        <w:szCs w:val="24"/>
+      </w:rPr>
+      <w:instrText xml:space="preserve"> PAGE   \* MERGEFORMAT </w:instrText>
+    </w:r>
+    <w:r>
+      <w:rPr>
+        <w:color w:val="323E4F" w:themeColor="text2" w:themeShade="BF"/>
+        <w:sz w:val="24"/>
+        <w:szCs w:val="24"/>
+      </w:rPr>
+      <w:fldChar w:fldCharType="separate"/>
+    </w:r>
+    <w:r>
+      <w:rPr>
+        <w:noProof/>
+        <w:color w:val="323E4F" w:themeColor="text2" w:themeShade="BF"/>
+        <w:sz w:val="24"/>
+        <w:szCs w:val="24"/>
+      </w:rPr>
+      <w:t>1</w:t>
+    </w:r>
+    <w:r>
+      <w:rPr>
+        <w:color w:val="323E4F" w:themeColor="text2" w:themeShade="BF"/>
+        <w:sz w:val="24"/>
+        <w:szCs w:val="24"/>
+      </w:rPr>
+      <w:fldChar w:fldCharType="end"/>
+    </w:r>
+    <w:r>
+      <w:rPr>
+        <w:color w:val="323E4F" w:themeColor="text2" w:themeShade="BF"/>
+        <w:sz w:val="24"/>
+        <w:szCs w:val="24"/>
+      </w:rPr>
+      <w:t xml:space="preserve"> | </w:t>
+    </w:r>
+    <w:r>
+      <w:rPr>
+        <w:color w:val="323E4F" w:themeColor="text2" w:themeShade="BF"/>
+        <w:sz w:val="24"/>
+        <w:szCs w:val="24"/>
+      </w:rPr>
+      <w:fldChar w:fldCharType="begin"/>
+    </w:r>
+    <w:r>
+      <w:rPr>
+        <w:color w:val="323E4F" w:themeColor="text2" w:themeShade="BF"/>
+        <w:sz w:val="24"/>
+        <w:szCs w:val="24"/>
+      </w:rPr>
+      <w:instrText xml:space="preserve"> NUMPAGES  \* Arabic  \* MERGEFORMAT </w:instrText>
+    </w:r>
+    <w:r>
+      <w:rPr>
+        <w:color w:val="323E4F" w:themeColor="text2" w:themeShade="BF"/>
+        <w:sz w:val="24"/>
+        <w:szCs w:val="24"/>
+      </w:rPr>
+      <w:fldChar w:fldCharType="separate"/>
+    </w:r>
+    <w:r>
+      <w:rPr>
+        <w:noProof/>
+        <w:color w:val="323E4F" w:themeColor="text2" w:themeShade="BF"/>
+        <w:sz w:val="24"/>
+        <w:szCs w:val="24"/>
+      </w:rPr>
+      <w:t>1</w:t>
+    </w:r>
+    <w:r>
+      <w:rPr>
+        <w:color w:val="323E4F" w:themeColor="text2" w:themeShade="BF"/>
+        <w:sz w:val="24"/>
+        <w:szCs w:val="24"/>
+      </w:rPr>
+      <w:fldChar w:fldCharType="end"/>
+    </w:r>
+  </w:p>
+  <w:p>
+    <w:pPr>
+      <w:pStyle w:val="Footer"/>
+    </w:pPr>
+  </w:p>
+</w:ftr>
+</file>
+
+<file path=word/footnotes.xml><?xml version="1.0" encoding="utf-8"?>
+<w:footnotes xmlns:wpc="http://schemas.microsoft.com/office/word/2010/wordprocessingCanvas" xmlns:cx="http://schemas.microsoft.com/office/drawing/2014/chartex" xmlns:cx1="http://schemas.microsoft.com/office/drawing/2015/9/8/chartex" xmlns:cx2="http://schemas.microsoft.com/office/drawing/2015/10/21/chartex" xmlns:cx3="http://schemas.microsoft.com/office/drawing/2016/5/9/chartex" xmlns:cx4="http://schemas.microsoft.com/office/drawing/2016/5/10/chartex" xmlns:cx5="http://schemas.microsoft.com/office/drawing/2016/5/11/chartex" xmlns:cx6="http://schemas.microsoft.com/office/drawing/2016/5/12/chartex" xmlns:cx7="http://schemas.microsoft.com/office/drawing/2016/5/13/chartex" xmlns:cx8="http://schemas.microsoft.com/office/drawing/2016/5/14/chartex" xmlns:mc="http://schemas.openxmlformats.org/markup-compatibility/2006" xmlns:aink="http://schemas.microsoft.com/office/drawing/2016/ink" xmlns:am3d="http://schemas.microsoft.com/office/drawing/2017/model3d" xmlns:o="urn:schemas-microsoft-com:office:office" xmlns:r="http://schemas.openxmlformats.org/officeDocument/2006/relationships" xmlns:m="http://schemas.openxmlformats.org/officeDocument/2006/math" xmlns:v="urn:schemas-microsoft-com:vml" xmlns:wp14="http://schemas.microsoft.com/office/word/2010/wordprocessingDrawing" xmlns:wp="http://schemas.openxmlformats.org/drawingml/2006/wordprocessingDrawing" xmlns:w10="urn:schemas-microsoft-com:office:word" xmlns:w="http://schemas.openxmlformats.org/wordprocessingml/2006/main" xmlns:w14="http://schemas.microsoft.com/office/word/2010/wordml" xmlns:w15="http://schemas.microsoft.com/office/word/2012/wordml" xmlns:w16cex="http://schemas.microsoft.com/office/word/2018/wordml/cex" xmlns:w16cid="http://schemas.microsoft.com/office/word/2016/wordml/cid" xmlns:w16="http://schemas.microsoft.com/office/word/2018/wordml" xmlns:w16sdtdh="http://schemas.microsoft.com/office/word/2020/wordml/sdtdatahash" xmlns:w16se="http://schemas.microsoft.com/office/word/2015/wordml/symex" xmlns:wpg="http://schemas.microsoft.com/office/word/2010/wordprocessingGroup" xmlns:wpi="http://schemas.microsoft.com/office/word/2010/wordprocessingInk" xmlns:wne="http://schemas.microsoft.com/office/word/2006/wordml" xmlns:wps="http://schemas.microsoft.com/office/word/2010/wordprocessingShape" mc:Ignorable="w14 w15 w16se w16cid w16 w16cex w16sdtdh wp14">
+  <w:footnote w:type="separator" w:id="-1">
+    <w:p>
+      <w:pPr>
+        <w:spacing w:after="0" w:line="240" w:lineRule="auto"/>
+      </w:pPr>
+      <w:r>
+        <w:separator/>
+      </w:r>
+    </w:p>
+  </w:footnote>
+  <w:footnote w:type="continuationSeparator" w:id="0">
+    <w:p>
+      <w:pPr>
+        <w:spacing w:after="0" w:line="240" w:lineRule="auto"/>
+      </w:pPr>
+      <w:r>
+        <w:continuationSeparator/>
+      </w:r>
+    </w:p>
+  </w:footnote>
+</w:footnotes>
+</file>
+
+<file path=word/header1.xml><?xml version="1.0" encoding="utf-8"?>
+<w:hdr xmlns:wpc="http://schemas.microsoft.com/office/word/2010/wordprocessingCanvas" xmlns:cx="http://schemas.microsoft.com/office/drawing/2014/chartex" xmlns:cx1="http://schemas.microsoft.com/office/drawing/2015/9/8/chartex" xmlns:cx2="http://schemas.microsoft.com/office/drawing/2015/10/21/chartex" xmlns:cx3="http://schemas.microsoft.com/office/drawing/2016/5/9/chartex" xmlns:cx4="http://schemas.microsoft.com/office/drawing/2016/5/10/chartex" xmlns:cx5="http://schemas.microsoft.com/office/drawing/2016/5/11/chartex" xmlns:cx6="http://schemas.microsoft.com/office/drawing/2016/5/12/chartex" xmlns:cx7="http://schemas.microsoft.com/office/drawing/2016/5/13/chartex" xmlns:cx8="http://schemas.microsoft.com/office/drawing/2016/5/14/chartex" xmlns:mc="http://schemas.openxmlformats.org/markup-compatibility/2006" xmlns:aink="http://schemas.microsoft.com/office/drawing/2016/ink" xmlns:am3d="http://schemas.microsoft.com/office/drawing/2017/model3d" xmlns:o="urn:schemas-microsoft-com:office:office" xmlns:r="http://schemas.openxmlformats.org/officeDocument/2006/relationships" xmlns:m="http://schemas.openxmlformats.org/officeDocument/2006/math" xmlns:v="urn:schemas-microsoft-com:vml" xmlns:wp14="http://schemas.microsoft.com/office/word/2010/wordprocessingDrawing" xmlns:wp="http://schemas.openxmlformats.org/drawingml/2006/wordprocessingDrawing" xmlns:w10="urn:schemas-microsoft-com:office:word" xmlns:w="http://schemas.openxmlformats.org/wordprocessingml/2006/main" xmlns:w14="http://schemas.microsoft.com/office/word/2010/wordml" xmlns:w15="http://schemas.microsoft.com/office/word/2012/wordml" xmlns:w16cex="http://schemas.microsoft.com/office/word/2018/wordml/cex" xmlns:w16cid="http://schemas.microsoft.com/office/word/2016/wordml/cid" xmlns:w16="http://schemas.microsoft.com/office/word/2018/wordml" xmlns:w16sdtdh="http://schemas.microsoft.com/office/word/2020/wordml/sdtdatahash" xmlns:w16se="http://schemas.microsoft.com/office/word/2015/wordml/symex" xmlns:wpg="http://schemas.microsoft.com/office/word/2010/wordprocessingGroup" xmlns:wpi="http://schemas.microsoft.com/office/word/2010/wordprocessingInk" xmlns:wne="http://schemas.microsoft.com/office/word/2006/wordml" xmlns:wps="http://schemas.microsoft.com/office/word/2010/wordprocessingShape" mc:Ignorable="w14 w15 w16se w16cid w16 w16cex w16sdtdh wp14">
+  <w:p>
+    <w:pPr>
+      <w:pStyle w:val="Header"/>
+    </w:pPr>
+    <w:r>
+      <w:t>Java III Project</w:t>
+    </w:r>
+    <w:r>
+      <w:tab/>
+    </w:r>
+    <w:r>
+      <w:tab/>
+      <w:t>Test Document</w:t>
+    </w:r>
+  </w:p>
+</w:hdr>
 </file>
 
 <file path=word/numbering.xml><?xml version="1.0" encoding="utf-8"?>
@@ -1833,6 +2939,50 @@
       </w:tblBorders>
     </w:tblPr>
   </w:style>
+  <w:style w:type="paragraph" w:styleId="Header">
+    <w:name w:val="header"/>
+    <w:basedOn w:val="Normal"/>
+    <w:link w:val="HeaderChar"/>
+    <w:uiPriority w:val="99"/>
+    <w:unhideWhenUsed/>
+    <w:rsid w:val="00964337"/>
+    <w:pPr>
+      <w:tabs>
+        <w:tab w:val="center" w:pos="4513"/>
+        <w:tab w:val="right" w:pos="9026"/>
+      </w:tabs>
+      <w:spacing w:after="0" w:line="240" w:lineRule="auto"/>
+    </w:pPr>
+  </w:style>
+  <w:style w:type="character" w:customStyle="1" w:styleId="HeaderChar">
+    <w:name w:val="Header Char"/>
+    <w:basedOn w:val="DefaultParagraphFont"/>
+    <w:link w:val="Header"/>
+    <w:uiPriority w:val="99"/>
+    <w:rsid w:val="00964337"/>
+  </w:style>
+  <w:style w:type="paragraph" w:styleId="Footer">
+    <w:name w:val="footer"/>
+    <w:basedOn w:val="Normal"/>
+    <w:link w:val="FooterChar"/>
+    <w:uiPriority w:val="99"/>
+    <w:unhideWhenUsed/>
+    <w:rsid w:val="00964337"/>
+    <w:pPr>
+      <w:tabs>
+        <w:tab w:val="center" w:pos="4513"/>
+        <w:tab w:val="right" w:pos="9026"/>
+      </w:tabs>
+      <w:spacing w:after="0" w:line="240" w:lineRule="auto"/>
+    </w:pPr>
+  </w:style>
+  <w:style w:type="character" w:customStyle="1" w:styleId="FooterChar">
+    <w:name w:val="Footer Char"/>
+    <w:basedOn w:val="DefaultParagraphFont"/>
+    <w:link w:val="Footer"/>
+    <w:uiPriority w:val="99"/>
+    <w:rsid w:val="00964337"/>
+  </w:style>
 </w:styles>
 </file>
 

</xml_diff>